<commit_message>
Updated Getting Started Doc
</commit_message>
<xml_diff>
--- a/thingworx-v2/doc/GettingStartedThingWorxV2.docx
+++ b/thingworx-v2/doc/GettingStartedThingWorxV2.docx
@@ -4,8 +4,12 @@
   <w:body>
     <w:p>
       <w:pPr>
-        <w:pStyle w:val="Title"/>
-        <w:jc w:val="center"/>
+        <w:pStyle w:val="Heading2"/>
+        <w:numPr>
+          <w:ilvl w:val="0"/>
+          <w:numId w:val="0"/>
+        </w:numPr>
+        <w:ind w:left="720"/>
       </w:pPr>
     </w:p>
     <w:p>
@@ -145,7 +149,7 @@
           <w:r>
             <w:fldChar w:fldCharType="separate"/>
           </w:r>
-          <w:hyperlink w:anchor="_Toc412626363" w:history="1">
+          <w:hyperlink w:anchor="_Toc418067317" w:history="1">
             <w:r>
               <w:rPr>
                 <w:rStyle w:val="Hyperlink"/>
@@ -187,7 +191,7 @@
                 <w:noProof/>
                 <w:webHidden/>
               </w:rPr>
-              <w:instrText xml:space="preserve"> PAGEREF _Toc412626363 \h </w:instrText>
+              <w:instrText xml:space="preserve"> PAGEREF _Toc418067317 \h </w:instrText>
             </w:r>
             <w:r>
               <w:rPr>
@@ -225,10 +229,12 @@
               <w:tab w:val="right" w:leader="dot" w:pos="9016"/>
             </w:tabs>
             <w:rPr>
+              <w:rFonts w:eastAsiaTheme="minorEastAsia"/>
               <w:noProof/>
+              <w:lang w:eastAsia="en-IE"/>
             </w:rPr>
           </w:pPr>
-          <w:hyperlink w:anchor="_Toc412626364" w:history="1">
+          <w:hyperlink w:anchor="_Toc418067318" w:history="1">
             <w:r>
               <w:rPr>
                 <w:rStyle w:val="Hyperlink"/>
@@ -255,7 +261,7 @@
                 <w:noProof/>
                 <w:webHidden/>
               </w:rPr>
-              <w:instrText xml:space="preserve"> PAGEREF _Toc412626364 \h </w:instrText>
+              <w:instrText xml:space="preserve"> PAGEREF _Toc418067318 \h </w:instrText>
             </w:r>
             <w:r>
               <w:rPr>
@@ -299,7 +305,7 @@
               <w:lang w:eastAsia="en-IE"/>
             </w:rPr>
           </w:pPr>
-          <w:hyperlink w:anchor="_Toc412626365" w:history="1">
+          <w:hyperlink w:anchor="_Toc418067319" w:history="1">
             <w:r>
               <w:rPr>
                 <w:rStyle w:val="Hyperlink"/>
@@ -341,7 +347,7 @@
                 <w:noProof/>
                 <w:webHidden/>
               </w:rPr>
-              <w:instrText xml:space="preserve"> PAGEREF _Toc412626365 \h </w:instrText>
+              <w:instrText xml:space="preserve"> PAGEREF _Toc418067319 \h </w:instrText>
             </w:r>
             <w:r>
               <w:rPr>
@@ -385,7 +391,7 @@
               <w:lang w:eastAsia="en-IE"/>
             </w:rPr>
           </w:pPr>
-          <w:hyperlink w:anchor="_Toc412626366" w:history="1">
+          <w:hyperlink w:anchor="_Toc418067320" w:history="1">
             <w:r>
               <w:rPr>
                 <w:rStyle w:val="Hyperlink"/>
@@ -427,7 +433,7 @@
                 <w:noProof/>
                 <w:webHidden/>
               </w:rPr>
-              <w:instrText xml:space="preserve"> PAGEREF _Toc412626366 \h </w:instrText>
+              <w:instrText xml:space="preserve"> PAGEREF _Toc418067320 \h </w:instrText>
             </w:r>
             <w:r>
               <w:rPr>
@@ -471,7 +477,7 @@
               <w:lang w:eastAsia="en-IE"/>
             </w:rPr>
           </w:pPr>
-          <w:hyperlink w:anchor="_Toc412626367" w:history="1">
+          <w:hyperlink w:anchor="_Toc418067321" w:history="1">
             <w:r>
               <w:rPr>
                 <w:rStyle w:val="Hyperlink"/>
@@ -513,7 +519,7 @@
                 <w:noProof/>
                 <w:webHidden/>
               </w:rPr>
-              <w:instrText xml:space="preserve"> PAGEREF _Toc412626367 \h </w:instrText>
+              <w:instrText xml:space="preserve"> PAGEREF _Toc418067321 \h </w:instrText>
             </w:r>
             <w:r>
               <w:rPr>
@@ -557,7 +563,7 @@
               <w:lang w:eastAsia="en-IE"/>
             </w:rPr>
           </w:pPr>
-          <w:hyperlink w:anchor="_Toc412626368" w:history="1">
+          <w:hyperlink w:anchor="_Toc418067322" w:history="1">
             <w:r>
               <w:rPr>
                 <w:rStyle w:val="Hyperlink"/>
@@ -599,7 +605,7 @@
                 <w:noProof/>
                 <w:webHidden/>
               </w:rPr>
-              <w:instrText xml:space="preserve"> PAGEREF _Toc412626368 \h </w:instrText>
+              <w:instrText xml:space="preserve"> PAGEREF _Toc418067322 \h </w:instrText>
             </w:r>
             <w:r>
               <w:rPr>
@@ -620,6 +626,178 @@
                 <w:webHidden/>
               </w:rPr>
               <w:t>7</w:t>
+            </w:r>
+            <w:r>
+              <w:rPr>
+                <w:noProof/>
+                <w:webHidden/>
+              </w:rPr>
+              <w:fldChar w:fldCharType="end"/>
+            </w:r>
+          </w:hyperlink>
+        </w:p>
+        <w:p>
+          <w:pPr>
+            <w:pStyle w:val="TOC2"/>
+            <w:tabs>
+              <w:tab w:val="left" w:pos="660"/>
+              <w:tab w:val="right" w:leader="dot" w:pos="9016"/>
+            </w:tabs>
+            <w:rPr>
+              <w:rFonts w:eastAsiaTheme="minorEastAsia"/>
+              <w:noProof/>
+              <w:lang w:eastAsia="en-IE"/>
+            </w:rPr>
+          </w:pPr>
+          <w:hyperlink w:anchor="_Toc418067323" w:history="1">
+            <w:r>
+              <w:rPr>
+                <w:rStyle w:val="Hyperlink"/>
+                <w:noProof/>
+              </w:rPr>
+              <w:t>1.</w:t>
+            </w:r>
+            <w:r>
+              <w:rPr>
+                <w:rFonts w:eastAsiaTheme="minorEastAsia"/>
+                <w:noProof/>
+                <w:lang w:eastAsia="en-IE"/>
+              </w:rPr>
+              <w:tab/>
+            </w:r>
+            <w:r>
+              <w:rPr>
+                <w:rStyle w:val="Hyperlink"/>
+                <w:noProof/>
+              </w:rPr>
+              <w:t>Retrieving Properties</w:t>
+            </w:r>
+            <w:r>
+              <w:rPr>
+                <w:noProof/>
+                <w:webHidden/>
+              </w:rPr>
+              <w:tab/>
+            </w:r>
+            <w:r>
+              <w:rPr>
+                <w:noProof/>
+                <w:webHidden/>
+              </w:rPr>
+              <w:fldChar w:fldCharType="begin"/>
+            </w:r>
+            <w:r>
+              <w:rPr>
+                <w:noProof/>
+                <w:webHidden/>
+              </w:rPr>
+              <w:instrText xml:space="preserve"> PAGEREF _Toc418067323 \h </w:instrText>
+            </w:r>
+            <w:r>
+              <w:rPr>
+                <w:noProof/>
+                <w:webHidden/>
+              </w:rPr>
+            </w:r>
+            <w:r>
+              <w:rPr>
+                <w:noProof/>
+                <w:webHidden/>
+              </w:rPr>
+              <w:fldChar w:fldCharType="separate"/>
+            </w:r>
+            <w:r>
+              <w:rPr>
+                <w:noProof/>
+                <w:webHidden/>
+              </w:rPr>
+              <w:t>7</w:t>
+            </w:r>
+            <w:r>
+              <w:rPr>
+                <w:noProof/>
+                <w:webHidden/>
+              </w:rPr>
+              <w:fldChar w:fldCharType="end"/>
+            </w:r>
+          </w:hyperlink>
+        </w:p>
+        <w:p>
+          <w:pPr>
+            <w:pStyle w:val="TOC2"/>
+            <w:tabs>
+              <w:tab w:val="left" w:pos="660"/>
+              <w:tab w:val="right" w:leader="dot" w:pos="9016"/>
+            </w:tabs>
+            <w:rPr>
+              <w:rFonts w:eastAsiaTheme="minorEastAsia"/>
+              <w:noProof/>
+              <w:lang w:eastAsia="en-IE"/>
+            </w:rPr>
+          </w:pPr>
+          <w:hyperlink w:anchor="_Toc418067324" w:history="1">
+            <w:r>
+              <w:rPr>
+                <w:rStyle w:val="Hyperlink"/>
+                <w:noProof/>
+              </w:rPr>
+              <w:t>2.</w:t>
+            </w:r>
+            <w:r>
+              <w:rPr>
+                <w:rFonts w:eastAsiaTheme="minorEastAsia"/>
+                <w:noProof/>
+                <w:lang w:eastAsia="en-IE"/>
+              </w:rPr>
+              <w:tab/>
+            </w:r>
+            <w:r>
+              <w:rPr>
+                <w:rStyle w:val="Hyperlink"/>
+                <w:noProof/>
+              </w:rPr>
+              <w:t>Using Services</w:t>
+            </w:r>
+            <w:r>
+              <w:rPr>
+                <w:noProof/>
+                <w:webHidden/>
+              </w:rPr>
+              <w:tab/>
+            </w:r>
+            <w:r>
+              <w:rPr>
+                <w:noProof/>
+                <w:webHidden/>
+              </w:rPr>
+              <w:fldChar w:fldCharType="begin"/>
+            </w:r>
+            <w:r>
+              <w:rPr>
+                <w:noProof/>
+                <w:webHidden/>
+              </w:rPr>
+              <w:instrText xml:space="preserve"> PAGEREF _Toc418067324 \h </w:instrText>
+            </w:r>
+            <w:r>
+              <w:rPr>
+                <w:noProof/>
+                <w:webHidden/>
+              </w:rPr>
+            </w:r>
+            <w:r>
+              <w:rPr>
+                <w:noProof/>
+                <w:webHidden/>
+              </w:rPr>
+              <w:fldChar w:fldCharType="separate"/>
+            </w:r>
+            <w:r>
+              <w:rPr>
+                <w:noProof/>
+                <w:webHidden/>
+              </w:rPr>
+              <w:t>8</w:t>
             </w:r>
             <w:r>
               <w:rPr>
@@ -643,7 +821,7 @@
               <w:lang w:eastAsia="en-IE"/>
             </w:rPr>
           </w:pPr>
-          <w:hyperlink w:anchor="_Toc412626369" w:history="1">
+          <w:hyperlink w:anchor="_Toc418067325" w:history="1">
             <w:r>
               <w:rPr>
                 <w:rStyle w:val="Hyperlink"/>
@@ -685,7 +863,7 @@
                 <w:noProof/>
                 <w:webHidden/>
               </w:rPr>
-              <w:instrText xml:space="preserve"> PAGEREF _Toc412626369 \h </w:instrText>
+              <w:instrText xml:space="preserve"> PAGEREF _Toc418067325 \h </w:instrText>
             </w:r>
             <w:r>
               <w:rPr>
@@ -705,7 +883,7 @@
                 <w:noProof/>
                 <w:webHidden/>
               </w:rPr>
-              <w:t>8</w:t>
+              <w:t>9</w:t>
             </w:r>
             <w:r>
               <w:rPr>
@@ -737,7 +915,7 @@
       <w:pPr>
         <w:pStyle w:val="Heading1"/>
       </w:pPr>
-      <w:bookmarkStart w:id="0" w:name="_Toc412626363"/>
+      <w:bookmarkStart w:id="0" w:name="_Toc418067317"/>
       <w:r>
         <w:lastRenderedPageBreak/>
         <w:t>Introduction</w:t>
@@ -949,32 +1127,17 @@
       <w:r>
         <w:t xml:space="preserve"> </w:t>
       </w:r>
-      <w:bookmarkStart w:id="1" w:name="_GoBack"/>
-      <w:r>
-        <w:fldChar w:fldCharType="begin"/>
-      </w:r>
-      <w:r>
-        <w:instrText xml:space="preserve"> HYPERLINK "http://www.bb-elec.com/Products/Wireless-Cellular/Cellular-Routers.aspx" </w:instrText>
-      </w:r>
-      <w:r>
-        <w:fldChar w:fldCharType="separate"/>
-      </w:r>
-      <w:r>
-        <w:rPr>
-          <w:rStyle w:val="Hyperlink"/>
-        </w:rPr>
-        <w:t>http://www.bb-elec.com/Products/Wireless-Cellular/Cellular-Routers.aspx</w:t>
-      </w:r>
-      <w:r>
-        <w:rPr>
-          <w:rStyle w:val="Hyperlink"/>
-        </w:rPr>
-        <w:fldChar w:fldCharType="end"/>
-      </w:r>
+      <w:hyperlink r:id="rId11" w:history="1">
+        <w:r>
+          <w:rPr>
+            <w:rStyle w:val="Hyperlink"/>
+          </w:rPr>
+          <w:t>http://www.bb-elec.com/Products/Wireless-Cellular/Cellular-Routers.aspx</w:t>
+        </w:r>
+      </w:hyperlink>
       <w:r>
         <w:t>)</w:t>
       </w:r>
-      <w:bookmarkEnd w:id="1"/>
     </w:p>
     <w:p>
       <w:pPr>
@@ -1044,7 +1207,7 @@
       <w:r>
         <w:t>e (</w:t>
       </w:r>
-      <w:hyperlink r:id="rId11" w:history="1">
+      <w:hyperlink r:id="rId12" w:history="1">
         <w:r>
           <w:rPr>
             <w:rStyle w:val="Hyperlink"/>
@@ -1082,7 +1245,7 @@
       <w:r>
         <w:t xml:space="preserve"> (</w:t>
       </w:r>
-      <w:hyperlink r:id="rId12" w:history="1">
+      <w:hyperlink r:id="rId13" w:history="1">
         <w:r>
           <w:rPr>
             <w:rStyle w:val="Hyperlink"/>
@@ -1107,7 +1270,9 @@
           <w:b w:val="0"/>
         </w:rPr>
       </w:pPr>
-      <w:bookmarkStart w:id="2" w:name="_Toc412626364"/>
+      <w:bookmarkStart w:id="1" w:name="_Toc418067318"/>
+      <w:bookmarkStart w:id="2" w:name="_GoBack"/>
+      <w:bookmarkEnd w:id="2"/>
       <w:r>
         <w:rPr>
           <w:rFonts w:asciiTheme="minorHAnsi" w:hAnsiTheme="minorHAnsi"/>
@@ -1115,7 +1280,7 @@
         </w:rPr>
         <w:t>Working with our Example</w:t>
       </w:r>
-      <w:bookmarkEnd w:id="2"/>
+      <w:bookmarkEnd w:id="1"/>
     </w:p>
     <w:p>
       <w:pPr>
@@ -1124,12 +1289,12 @@
       <w:r>
         <w:t xml:space="preserve">To begin, download the example (from here: </w:t>
       </w:r>
-      <w:hyperlink r:id="rId13" w:history="1">
+      <w:hyperlink r:id="rId14" w:history="1">
         <w:r>
           <w:rPr>
             <w:rStyle w:val="Hyperlink"/>
           </w:rPr>
-          <w:t>https://github.com/bb-elec/thingworx/releases/download/v1.0.0/thingworx-v2.tgz</w:t>
+          <w:t>https://github.com/bb-elec/thingworx/releases/download/v1.1.1/thingworx-v2.tgz</w:t>
         </w:r>
       </w:hyperlink>
     </w:p>
@@ -1342,7 +1507,7 @@
       <w:pPr>
         <w:pStyle w:val="Heading1"/>
       </w:pPr>
-      <w:bookmarkStart w:id="3" w:name="_Toc412626365"/>
+      <w:bookmarkStart w:id="3" w:name="_Toc418067319"/>
       <w:r>
         <w:lastRenderedPageBreak/>
         <w:t>Setting up the Router</w:t>
@@ -1365,7 +1530,7 @@
       <w:r>
         <w:t xml:space="preserve">here: </w:t>
       </w:r>
-      <w:hyperlink r:id="rId14" w:history="1">
+      <w:hyperlink r:id="rId15" w:history="1">
         <w:r>
           <w:rPr>
             <w:rStyle w:val="Hyperlink"/>
@@ -1394,7 +1559,7 @@
       <w:r>
         <w:t xml:space="preserve"> (</w:t>
       </w:r>
-      <w:hyperlink r:id="rId15" w:history="1">
+      <w:hyperlink r:id="rId16" w:history="1">
         <w:r>
           <w:rPr>
             <w:rStyle w:val="Hyperlink"/>
@@ -1451,7 +1616,7 @@
                     <pic:cNvPicPr/>
                   </pic:nvPicPr>
                   <pic:blipFill>
-                    <a:blip r:embed="rId16" cstate="print">
+                    <a:blip r:embed="rId17" cstate="print">
                       <a:extLst>
                         <a:ext uri="{28A0092B-C50C-407E-A947-70E740481C1C}">
                           <a14:useLocalDpi xmlns:a14="http://schemas.microsoft.com/office/drawing/2010/main" val="0"/>
@@ -1519,7 +1684,7 @@
       <w:pPr>
         <w:pStyle w:val="Heading1"/>
       </w:pPr>
-      <w:bookmarkStart w:id="4" w:name="_Toc412626366"/>
+      <w:bookmarkStart w:id="4" w:name="_Toc418067320"/>
       <w:r>
         <w:lastRenderedPageBreak/>
         <w:t>Installing</w:t>
@@ -1677,7 +1842,7 @@
                     </pic:cNvPicPr>
                   </pic:nvPicPr>
                   <pic:blipFill>
-                    <a:blip r:embed="rId17">
+                    <a:blip r:embed="rId18">
                       <a:extLst>
                         <a:ext uri="{28A0092B-C50C-407E-A947-70E740481C1C}">
                           <a14:useLocalDpi xmlns:a14="http://schemas.microsoft.com/office/drawing/2010/main" val="0"/>
@@ -1804,7 +1969,7 @@
                     </pic:cNvPicPr>
                   </pic:nvPicPr>
                   <pic:blipFill>
-                    <a:blip r:embed="rId18">
+                    <a:blip r:embed="rId19">
                       <a:extLst>
                         <a:ext uri="{28A0092B-C50C-407E-A947-70E740481C1C}">
                           <a14:useLocalDpi xmlns:a14="http://schemas.microsoft.com/office/drawing/2010/main" val="0"/>
@@ -1906,7 +2071,7 @@
       <w:pPr>
         <w:pStyle w:val="Heading1"/>
       </w:pPr>
-      <w:bookmarkStart w:id="5" w:name="_Toc412626367"/>
+      <w:bookmarkStart w:id="5" w:name="_Toc418067321"/>
       <w:r>
         <w:lastRenderedPageBreak/>
         <w:t xml:space="preserve">Importing the Project into </w:t>
@@ -2033,7 +2198,7 @@
                     </pic:cNvPicPr>
                   </pic:nvPicPr>
                   <pic:blipFill>
-                    <a:blip r:embed="rId19">
+                    <a:blip r:embed="rId20">
                       <a:extLst>
                         <a:ext uri="{28A0092B-C50C-407E-A947-70E740481C1C}">
                           <a14:useLocalDpi xmlns:a14="http://schemas.microsoft.com/office/drawing/2010/main" val="0"/>
@@ -2126,7 +2291,7 @@
                     </pic:cNvPicPr>
                   </pic:nvPicPr>
                   <pic:blipFill>
-                    <a:blip r:embed="rId20">
+                    <a:blip r:embed="rId21">
                       <a:extLst>
                         <a:ext uri="{28A0092B-C50C-407E-A947-70E740481C1C}">
                           <a14:useLocalDpi xmlns:a14="http://schemas.microsoft.com/office/drawing/2010/main" val="0"/>
@@ -2195,7 +2360,7 @@
       <w:pPr>
         <w:pStyle w:val="Heading1"/>
       </w:pPr>
-      <w:bookmarkStart w:id="6" w:name="_Toc412626368"/>
+      <w:bookmarkStart w:id="6" w:name="_Toc418067322"/>
       <w:r>
         <w:lastRenderedPageBreak/>
         <w:t>Application</w:t>
@@ -2218,7 +2383,7 @@
       <w:r>
         <w:t xml:space="preserve"> (you can get this from here: </w:t>
       </w:r>
-      <w:hyperlink r:id="rId21" w:history="1">
+      <w:hyperlink r:id="rId22" w:history="1">
         <w:r>
           <w:rPr>
             <w:rStyle w:val="Hyperlink"/>
@@ -2255,13 +2420,7 @@
         <w:pStyle w:val="NoSpacing"/>
       </w:pPr>
       <w:r>
-        <w:t xml:space="preserve">These </w:t>
-      </w:r>
-      <w:r>
-        <w:t>data values provided in our example are</w:t>
-      </w:r>
-      <w:r>
-        <w:t xml:space="preserve">: </w:t>
+        <w:t xml:space="preserve">These data values provided in our example are: </w:t>
       </w:r>
     </w:p>
     <w:p>
@@ -2273,13 +2432,7 @@
         </w:numPr>
       </w:pPr>
       <w:r>
-        <w:t>Data transferred over the LA</w:t>
-      </w:r>
-      <w:r>
-        <w:t>N connection</w:t>
-      </w:r>
-      <w:r>
-        <w:t xml:space="preserve"> </w:t>
+        <w:t xml:space="preserve">Data transferred over the LAN connection </w:t>
       </w:r>
     </w:p>
     <w:p>
@@ -2303,35 +2456,64 @@
         </w:numPr>
       </w:pPr>
       <w:r>
-        <w:t>S</w:t>
-      </w:r>
-      <w:r>
-        <w:t xml:space="preserve">upply voltage. </w:t>
-      </w:r>
-    </w:p>
-    <w:p>
-      <w:pPr>
-        <w:pStyle w:val="NoSpacing"/>
-      </w:pPr>
-    </w:p>
-    <w:p>
-      <w:pPr>
-        <w:pStyle w:val="NoSpacing"/>
-      </w:pPr>
-      <w:r>
-        <w:t xml:space="preserve">The following code snippets retrieve the </w:t>
-      </w:r>
-      <w:r>
-        <w:t xml:space="preserve">data </w:t>
-      </w:r>
-      <w:r>
-        <w:t>values</w:t>
-      </w:r>
-      <w:r>
-        <w:t xml:space="preserve"> from the</w:t>
-      </w:r>
-      <w:r>
-        <w:t xml:space="preserve"> router, using the Router’s C API. </w:t>
+        <w:t xml:space="preserve">Supply voltage. </w:t>
+      </w:r>
+    </w:p>
+    <w:p>
+      <w:pPr>
+        <w:pStyle w:val="NoSpacing"/>
+        <w:numPr>
+          <w:ilvl w:val="0"/>
+          <w:numId w:val="5"/>
+        </w:numPr>
+      </w:pPr>
+      <w:r>
+        <w:t xml:space="preserve">Value on Binary GPIO In </w:t>
+      </w:r>
+    </w:p>
+    <w:p>
+      <w:pPr>
+        <w:pStyle w:val="NoSpacing"/>
+        <w:numPr>
+          <w:ilvl w:val="0"/>
+          <w:numId w:val="5"/>
+        </w:numPr>
+      </w:pPr>
+      <w:r>
+        <w:t>Value on Serial Port 1</w:t>
+      </w:r>
+    </w:p>
+    <w:p>
+      <w:pPr>
+        <w:pStyle w:val="NoSpacing"/>
+      </w:pPr>
+      <w:r>
+        <w:t>Additionally the application provides a service that writes high or low on the Binary GPIO Out pin.</w:t>
+      </w:r>
+    </w:p>
+    <w:p>
+      <w:pPr>
+        <w:pStyle w:val="NoSpacing"/>
+      </w:pPr>
+    </w:p>
+    <w:p>
+      <w:pPr>
+        <w:pStyle w:val="Heading2"/>
+      </w:pPr>
+      <w:bookmarkStart w:id="7" w:name="_Toc417918742"/>
+      <w:bookmarkStart w:id="8" w:name="_Toc418067323"/>
+      <w:r>
+        <w:t>Retrieving Properties</w:t>
+      </w:r>
+      <w:bookmarkEnd w:id="7"/>
+      <w:bookmarkEnd w:id="8"/>
+    </w:p>
+    <w:p>
+      <w:pPr>
+        <w:pStyle w:val="NoSpacing"/>
+      </w:pPr>
+      <w:r>
+        <w:t xml:space="preserve">The following code snippets retrieve the data values from the router, using the Router’s C API. </w:t>
       </w:r>
     </w:p>
     <w:p>
@@ -2415,7 +2597,7 @@
                     </pic:cNvPicPr>
                   </pic:nvPicPr>
                   <pic:blipFill>
-                    <a:blip r:embed="rId22">
+                    <a:blip r:embed="rId23">
                       <a:extLst>
                         <a:ext uri="{28A0092B-C50C-407E-A947-70E740481C1C}">
                           <a14:useLocalDpi xmlns:a14="http://schemas.microsoft.com/office/drawing/2010/main" val="0"/>
@@ -2501,7 +2683,7 @@
                     </pic:cNvPicPr>
                   </pic:nvPicPr>
                   <pic:blipFill>
-                    <a:blip r:embed="rId23">
+                    <a:blip r:embed="rId24">
                       <a:extLst>
                         <a:ext uri="{28A0092B-C50C-407E-A947-70E740481C1C}">
                           <a14:useLocalDpi xmlns:a14="http://schemas.microsoft.com/office/drawing/2010/main" val="0"/>
@@ -2545,13 +2727,264 @@
       <w:pPr>
         <w:pStyle w:val="NoSpacing"/>
       </w:pPr>
-    </w:p>
-    <w:p>
-      <w:pPr>
-        <w:pStyle w:val="NoSpacing"/>
-      </w:pPr>
-    </w:p>
-    <w:p>
+      <w:r>
+        <w:lastRenderedPageBreak/>
+        <w:t>Another API call is used to get the value on the GPIO In 0:</w:t>
+      </w:r>
+    </w:p>
+    <w:p>
+      <w:pPr>
+        <w:pStyle w:val="NoSpacing"/>
+      </w:pPr>
+      <w:r>
+        <w:rPr>
+          <w:noProof/>
+          <w:lang w:eastAsia="en-IE"/>
+        </w:rPr>
+        <w:drawing>
+          <wp:inline distT="0" distB="0" distL="0" distR="0" wp14:anchorId="08F049F5" wp14:editId="0551F2B5">
+            <wp:extent cx="4023360" cy="480637"/>
+            <wp:effectExtent l="0" t="0" r="0" b="0"/>
+            <wp:docPr id="4" name="Picture 4" descr="\\server2\home\jharte\My Pictures\ScreenCaps\ThingWorxTutorial\thingworxGetBin0.PNG"/>
+            <wp:cNvGraphicFramePr>
+              <a:graphicFrameLocks xmlns:a="http://schemas.openxmlformats.org/drawingml/2006/main" noChangeAspect="1"/>
+            </wp:cNvGraphicFramePr>
+            <a:graphic xmlns:a="http://schemas.openxmlformats.org/drawingml/2006/main">
+              <a:graphicData uri="http://schemas.openxmlformats.org/drawingml/2006/picture">
+                <pic:pic xmlns:pic="http://schemas.openxmlformats.org/drawingml/2006/picture">
+                  <pic:nvPicPr>
+                    <pic:cNvPr id="0" name="Picture 1" descr="\\server2\home\jharte\My Pictures\ScreenCaps\ThingWorxTutorial\thingworxGetBin0.PNG"/>
+                    <pic:cNvPicPr>
+                      <a:picLocks noChangeAspect="1" noChangeArrowheads="1"/>
+                    </pic:cNvPicPr>
+                  </pic:nvPicPr>
+                  <pic:blipFill>
+                    <a:blip r:embed="rId25">
+                      <a:extLst>
+                        <a:ext uri="{28A0092B-C50C-407E-A947-70E740481C1C}">
+                          <a14:useLocalDpi xmlns:a14="http://schemas.microsoft.com/office/drawing/2010/main" val="0"/>
+                        </a:ext>
+                      </a:extLst>
+                    </a:blip>
+                    <a:srcRect/>
+                    <a:stretch>
+                      <a:fillRect/>
+                    </a:stretch>
+                  </pic:blipFill>
+                  <pic:spPr bwMode="auto">
+                    <a:xfrm>
+                      <a:off x="0" y="0"/>
+                      <a:ext cx="4025041" cy="480838"/>
+                    </a:xfrm>
+                    <a:prstGeom prst="rect">
+                      <a:avLst/>
+                    </a:prstGeom>
+                    <a:noFill/>
+                    <a:ln>
+                      <a:noFill/>
+                    </a:ln>
+                  </pic:spPr>
+                </pic:pic>
+              </a:graphicData>
+            </a:graphic>
+          </wp:inline>
+        </w:drawing>
+      </w:r>
+    </w:p>
+    <w:p>
+      <w:pPr>
+        <w:pStyle w:val="NoSpacing"/>
+      </w:pPr>
+    </w:p>
+    <w:p>
+      <w:pPr>
+        <w:pStyle w:val="NoSpacing"/>
+      </w:pPr>
+      <w:r>
+        <w:t>Get the value on the serial line is slightly more complicated, the API contains a function to open the port but you need to set some parameters (</w:t>
+      </w:r>
+      <w:proofErr w:type="spellStart"/>
+      <w:r>
+        <w:t>baudrate</w:t>
+      </w:r>
+      <w:proofErr w:type="spellEnd"/>
+      <w:r>
+        <w:t xml:space="preserve">, </w:t>
+      </w:r>
+      <w:proofErr w:type="spellStart"/>
+      <w:r>
+        <w:t>stopbits</w:t>
+      </w:r>
+      <w:proofErr w:type="spellEnd"/>
+      <w:r>
+        <w:t xml:space="preserve"> etc.):</w:t>
+      </w:r>
+    </w:p>
+    <w:p>
+      <w:pPr>
+        <w:pStyle w:val="NoSpacing"/>
+      </w:pPr>
+      <w:r>
+        <w:rPr>
+          <w:noProof/>
+          <w:lang w:eastAsia="en-IE"/>
+        </w:rPr>
+        <w:drawing>
+          <wp:inline distT="0" distB="0" distL="0" distR="0" wp14:anchorId="33D8ADCC" wp14:editId="1A902CC0">
+            <wp:extent cx="5732780" cy="2035810"/>
+            <wp:effectExtent l="0" t="0" r="1270" b="2540"/>
+            <wp:docPr id="8" name="Picture 8" descr="\\server2\home\jharte\My Pictures\ScreenCaps\ThingWorxTutorial\thingworxGetSerial.PNG"/>
+            <wp:cNvGraphicFramePr>
+              <a:graphicFrameLocks xmlns:a="http://schemas.openxmlformats.org/drawingml/2006/main" noChangeAspect="1"/>
+            </wp:cNvGraphicFramePr>
+            <a:graphic xmlns:a="http://schemas.openxmlformats.org/drawingml/2006/main">
+              <a:graphicData uri="http://schemas.openxmlformats.org/drawingml/2006/picture">
+                <pic:pic xmlns:pic="http://schemas.openxmlformats.org/drawingml/2006/picture">
+                  <pic:nvPicPr>
+                    <pic:cNvPr id="0" name="Picture 2" descr="\\server2\home\jharte\My Pictures\ScreenCaps\ThingWorxTutorial\thingworxGetSerial.PNG"/>
+                    <pic:cNvPicPr>
+                      <a:picLocks noChangeAspect="1" noChangeArrowheads="1"/>
+                    </pic:cNvPicPr>
+                  </pic:nvPicPr>
+                  <pic:blipFill>
+                    <a:blip r:embed="rId26">
+                      <a:extLst>
+                        <a:ext uri="{28A0092B-C50C-407E-A947-70E740481C1C}">
+                          <a14:useLocalDpi xmlns:a14="http://schemas.microsoft.com/office/drawing/2010/main" val="0"/>
+                        </a:ext>
+                      </a:extLst>
+                    </a:blip>
+                    <a:srcRect/>
+                    <a:stretch>
+                      <a:fillRect/>
+                    </a:stretch>
+                  </pic:blipFill>
+                  <pic:spPr bwMode="auto">
+                    <a:xfrm>
+                      <a:off x="0" y="0"/>
+                      <a:ext cx="5732780" cy="2035810"/>
+                    </a:xfrm>
+                    <a:prstGeom prst="rect">
+                      <a:avLst/>
+                    </a:prstGeom>
+                    <a:noFill/>
+                    <a:ln>
+                      <a:noFill/>
+                    </a:ln>
+                  </pic:spPr>
+                </pic:pic>
+              </a:graphicData>
+            </a:graphic>
+          </wp:inline>
+        </w:drawing>
+      </w:r>
+    </w:p>
+    <w:p>
+      <w:pPr>
+        <w:pStyle w:val="NoSpacing"/>
+      </w:pPr>
+    </w:p>
+    <w:p>
+      <w:pPr>
+        <w:pStyle w:val="NoSpacing"/>
+      </w:pPr>
+      <w:r>
+        <w:t>Here we use the local web server on the device to configure the serial port then the port is opened, read and closed. It is important to close the port file descriptor after use.</w:t>
+      </w:r>
+    </w:p>
+    <w:p>
+      <w:pPr>
+        <w:pStyle w:val="NoSpacing"/>
+      </w:pPr>
+    </w:p>
+    <w:p>
+      <w:pPr>
+        <w:pStyle w:val="Heading2"/>
+      </w:pPr>
+      <w:bookmarkStart w:id="9" w:name="_Toc417918743"/>
+      <w:bookmarkStart w:id="10" w:name="_Toc418067324"/>
+      <w:r>
+        <w:t>Using Services</w:t>
+      </w:r>
+      <w:bookmarkEnd w:id="9"/>
+      <w:bookmarkEnd w:id="10"/>
+    </w:p>
+    <w:p>
+      <w:pPr>
+        <w:pStyle w:val="NoSpacing"/>
+      </w:pPr>
+      <w:r>
+        <w:t>To perform some operation on the device that can be triggered from the ThingWorx Server a service is needed. This application uses a service that writes high or low on the GPIO Out pin.</w:t>
+      </w:r>
+    </w:p>
+    <w:p>
+      <w:pPr>
+        <w:pStyle w:val="NoSpacing"/>
+      </w:pPr>
+    </w:p>
+    <w:p>
+      <w:pPr>
+        <w:ind w:left="-1134" w:firstLine="141"/>
+      </w:pPr>
+      <w:r>
+        <w:rPr>
+          <w:noProof/>
+          <w:lang w:eastAsia="en-IE"/>
+        </w:rPr>
+        <w:drawing>
+          <wp:inline distT="0" distB="0" distL="0" distR="0" wp14:anchorId="281179B9" wp14:editId="41777BFC">
+            <wp:extent cx="6938592" cy="1924215"/>
+            <wp:effectExtent l="0" t="0" r="0" b="0"/>
+            <wp:docPr id="10" name="Picture 10" descr="\\server2\home\jharte\My Pictures\ScreenCaps\ThingWorxTutorial\thingworxSetGpio.PNG"/>
+            <wp:cNvGraphicFramePr>
+              <a:graphicFrameLocks xmlns:a="http://schemas.openxmlformats.org/drawingml/2006/main" noChangeAspect="1"/>
+            </wp:cNvGraphicFramePr>
+            <a:graphic xmlns:a="http://schemas.openxmlformats.org/drawingml/2006/main">
+              <a:graphicData uri="http://schemas.openxmlformats.org/drawingml/2006/picture">
+                <pic:pic xmlns:pic="http://schemas.openxmlformats.org/drawingml/2006/picture">
+                  <pic:nvPicPr>
+                    <pic:cNvPr id="0" name="Picture 3" descr="\\server2\home\jharte\My Pictures\ScreenCaps\ThingWorxTutorial\thingworxSetGpio.PNG"/>
+                    <pic:cNvPicPr>
+                      <a:picLocks noChangeAspect="1" noChangeArrowheads="1"/>
+                    </pic:cNvPicPr>
+                  </pic:nvPicPr>
+                  <pic:blipFill>
+                    <a:blip r:embed="rId27">
+                      <a:extLst>
+                        <a:ext uri="{28A0092B-C50C-407E-A947-70E740481C1C}">
+                          <a14:useLocalDpi xmlns:a14="http://schemas.microsoft.com/office/drawing/2010/main" val="0"/>
+                        </a:ext>
+                      </a:extLst>
+                    </a:blip>
+                    <a:srcRect/>
+                    <a:stretch>
+                      <a:fillRect/>
+                    </a:stretch>
+                  </pic:blipFill>
+                  <pic:spPr bwMode="auto">
+                    <a:xfrm>
+                      <a:off x="0" y="0"/>
+                      <a:ext cx="6942223" cy="1925222"/>
+                    </a:xfrm>
+                    <a:prstGeom prst="rect">
+                      <a:avLst/>
+                    </a:prstGeom>
+                    <a:noFill/>
+                    <a:ln>
+                      <a:noFill/>
+                    </a:ln>
+                  </pic:spPr>
+                </pic:pic>
+              </a:graphicData>
+            </a:graphic>
+          </wp:inline>
+        </w:drawing>
+      </w:r>
+    </w:p>
+    <w:p>
+      <w:r>
+        <w:t>This service is called from the server and a value to write on the GPIO is retrieved from the remote call. The value is then written to the output pin using the V3 GPIO API.</w:t>
+      </w:r>
       <w:r>
         <w:br w:type="page"/>
       </w:r>
@@ -2560,12 +2993,12 @@
       <w:pPr>
         <w:pStyle w:val="Heading1"/>
       </w:pPr>
-      <w:bookmarkStart w:id="7" w:name="_Toc412626369"/>
+      <w:bookmarkStart w:id="11" w:name="_Toc418067325"/>
       <w:r>
         <w:lastRenderedPageBreak/>
         <w:t>To Augment this Example</w:t>
       </w:r>
-      <w:bookmarkEnd w:id="7"/>
+      <w:bookmarkEnd w:id="11"/>
     </w:p>
     <w:p>
       <w:r>
@@ -2649,7 +3082,7 @@
       <w:r>
         <w:t>ter C SDK from here: (</w:t>
       </w:r>
-      <w:hyperlink r:id="rId24" w:history="1">
+      <w:hyperlink r:id="rId28" w:history="1">
         <w:r>
           <w:rPr>
             <w:rStyle w:val="Hyperlink"/>
@@ -2762,7 +3195,7 @@
       <w:r>
         <w:t>Get the Thingworx C SDK from here: (</w:t>
       </w:r>
-      <w:hyperlink r:id="rId25" w:history="1">
+      <w:hyperlink r:id="rId29" w:history="1">
         <w:r>
           <w:rPr>
             <w:rStyle w:val="Hyperlink"/>
@@ -2867,12 +3300,12 @@
       <w:r>
         <w:t>Get the example from here: (</w:t>
       </w:r>
-      <w:hyperlink r:id="rId26" w:history="1">
+      <w:hyperlink r:id="rId30" w:history="1">
         <w:r>
           <w:rPr>
             <w:rStyle w:val="Hyperlink"/>
           </w:rPr>
-          <w:t>https://github.com/bb-elec/thingworx/releases/download/v1.0.0/thingworx-v2.tgz</w:t>
+          <w:t>https://github.com/bb-elec/thingworx/releases/download/v1.1.1/thingworx-v2.tgz</w:t>
         </w:r>
       </w:hyperlink>
       <w:r>
@@ -3063,8 +3496,8 @@
       </w:r>
     </w:p>
     <w:sectPr>
-      <w:footerReference w:type="default" r:id="rId27"/>
-      <w:footerReference w:type="first" r:id="rId28"/>
+      <w:footerReference w:type="default" r:id="rId31"/>
+      <w:footerReference w:type="first" r:id="rId32"/>
       <w:pgSz w:w="11906" w:h="16838"/>
       <w:pgMar w:top="1440" w:right="1440" w:bottom="1440" w:left="1440" w:header="708" w:footer="708" w:gutter="0"/>
       <w:cols w:space="708"/>
@@ -3122,7 +3555,7 @@
       <w:pStyle w:val="Footer"/>
     </w:pPr>
     <w:r>
-      <w:t>Version: 1.0.0</w:t>
+      <w:t>Version: 1.1.1</w:t>
     </w:r>
   </w:p>
 </w:ftr>
@@ -3268,6 +3701,93 @@
     </w:lvl>
   </w:abstractNum>
   <w:abstractNum w:abstractNumId="1">
+    <w:nsid w:val="04A00D7A"/>
+    <w:multiLevelType w:val="hybridMultilevel"/>
+    <w:tmpl w:val="69928E1C"/>
+    <w:lvl w:ilvl="0" w:tplc="F2485F72">
+      <w:start w:val="1"/>
+      <w:numFmt w:val="decimal"/>
+      <w:pStyle w:val="Heading2"/>
+      <w:lvlText w:val="%1."/>
+      <w:lvlJc w:val="left"/>
+      <w:pPr>
+        <w:ind w:left="720" w:hanging="360"/>
+      </w:pPr>
+    </w:lvl>
+    <w:lvl w:ilvl="1" w:tplc="18090019" w:tentative="1">
+      <w:start w:val="1"/>
+      <w:numFmt w:val="lowerLetter"/>
+      <w:lvlText w:val="%2."/>
+      <w:lvlJc w:val="left"/>
+      <w:pPr>
+        <w:ind w:left="1440" w:hanging="360"/>
+      </w:pPr>
+    </w:lvl>
+    <w:lvl w:ilvl="2" w:tplc="1809001B" w:tentative="1">
+      <w:start w:val="1"/>
+      <w:numFmt w:val="lowerRoman"/>
+      <w:lvlText w:val="%3."/>
+      <w:lvlJc w:val="right"/>
+      <w:pPr>
+        <w:ind w:left="2160" w:hanging="180"/>
+      </w:pPr>
+    </w:lvl>
+    <w:lvl w:ilvl="3" w:tplc="1809000F" w:tentative="1">
+      <w:start w:val="1"/>
+      <w:numFmt w:val="decimal"/>
+      <w:lvlText w:val="%4."/>
+      <w:lvlJc w:val="left"/>
+      <w:pPr>
+        <w:ind w:left="2880" w:hanging="360"/>
+      </w:pPr>
+    </w:lvl>
+    <w:lvl w:ilvl="4" w:tplc="18090019" w:tentative="1">
+      <w:start w:val="1"/>
+      <w:numFmt w:val="lowerLetter"/>
+      <w:lvlText w:val="%5."/>
+      <w:lvlJc w:val="left"/>
+      <w:pPr>
+        <w:ind w:left="3600" w:hanging="360"/>
+      </w:pPr>
+    </w:lvl>
+    <w:lvl w:ilvl="5" w:tplc="1809001B" w:tentative="1">
+      <w:start w:val="1"/>
+      <w:numFmt w:val="lowerRoman"/>
+      <w:lvlText w:val="%6."/>
+      <w:lvlJc w:val="right"/>
+      <w:pPr>
+        <w:ind w:left="4320" w:hanging="180"/>
+      </w:pPr>
+    </w:lvl>
+    <w:lvl w:ilvl="6" w:tplc="1809000F" w:tentative="1">
+      <w:start w:val="1"/>
+      <w:numFmt w:val="decimal"/>
+      <w:lvlText w:val="%7."/>
+      <w:lvlJc w:val="left"/>
+      <w:pPr>
+        <w:ind w:left="5040" w:hanging="360"/>
+      </w:pPr>
+    </w:lvl>
+    <w:lvl w:ilvl="7" w:tplc="18090019" w:tentative="1">
+      <w:start w:val="1"/>
+      <w:numFmt w:val="lowerLetter"/>
+      <w:lvlText w:val="%8."/>
+      <w:lvlJc w:val="left"/>
+      <w:pPr>
+        <w:ind w:left="5760" w:hanging="360"/>
+      </w:pPr>
+    </w:lvl>
+    <w:lvl w:ilvl="8" w:tplc="1809001B" w:tentative="1">
+      <w:start w:val="1"/>
+      <w:numFmt w:val="lowerRoman"/>
+      <w:lvlText w:val="%9."/>
+      <w:lvlJc w:val="right"/>
+      <w:pPr>
+        <w:ind w:left="6480" w:hanging="180"/>
+      </w:pPr>
+    </w:lvl>
+  </w:abstractNum>
+  <w:abstractNum w:abstractNumId="2">
     <w:nsid w:val="1DCB2D7E"/>
     <w:multiLevelType w:val="hybridMultilevel"/>
     <w:tmpl w:val="DF66DCDA"/>
@@ -3353,7 +3873,7 @@
       </w:pPr>
     </w:lvl>
   </w:abstractNum>
-  <w:abstractNum w:abstractNumId="2">
+  <w:abstractNum w:abstractNumId="3">
     <w:nsid w:val="2E42460B"/>
     <w:multiLevelType w:val="hybridMultilevel"/>
     <w:tmpl w:val="0FDCE2AA"/>
@@ -3465,7 +3985,7 @@
       </w:rPr>
     </w:lvl>
   </w:abstractNum>
-  <w:abstractNum w:abstractNumId="3">
+  <w:abstractNum w:abstractNumId="4">
     <w:nsid w:val="3E003DF5"/>
     <w:multiLevelType w:val="hybridMultilevel"/>
     <w:tmpl w:val="7DE2C246"/>
@@ -3577,7 +4097,7 @@
       </w:rPr>
     </w:lvl>
   </w:abstractNum>
-  <w:abstractNum w:abstractNumId="4">
+  <w:abstractNum w:abstractNumId="5">
     <w:nsid w:val="45382E4D"/>
     <w:multiLevelType w:val="hybridMultilevel"/>
     <w:tmpl w:val="0D360B16"/>
@@ -3664,7 +4184,7 @@
       </w:pPr>
     </w:lvl>
   </w:abstractNum>
-  <w:abstractNum w:abstractNumId="5">
+  <w:abstractNum w:abstractNumId="6">
     <w:nsid w:val="518F25FB"/>
     <w:multiLevelType w:val="hybridMultilevel"/>
     <w:tmpl w:val="6BDA04AE"/>
@@ -3777,7 +4297,7 @@
       </w:rPr>
     </w:lvl>
   </w:abstractNum>
-  <w:abstractNum w:abstractNumId="6">
+  <w:abstractNum w:abstractNumId="7">
     <w:nsid w:val="522C367A"/>
     <w:multiLevelType w:val="hybridMultilevel"/>
     <w:tmpl w:val="638A0EF4"/>
@@ -3863,7 +4383,7 @@
       </w:pPr>
     </w:lvl>
   </w:abstractNum>
-  <w:abstractNum w:abstractNumId="7">
+  <w:abstractNum w:abstractNumId="8">
     <w:nsid w:val="54C42854"/>
     <w:multiLevelType w:val="hybridMultilevel"/>
     <w:tmpl w:val="AD5C4A3E"/>
@@ -3975,7 +4495,7 @@
       </w:rPr>
     </w:lvl>
   </w:abstractNum>
-  <w:abstractNum w:abstractNumId="8">
+  <w:abstractNum w:abstractNumId="9">
     <w:nsid w:val="552A6CC6"/>
     <w:multiLevelType w:val="multilevel"/>
     <w:tmpl w:val="1809001F"/>
@@ -4061,7 +4581,7 @@
       </w:pPr>
     </w:lvl>
   </w:abstractNum>
-  <w:abstractNum w:abstractNumId="9">
+  <w:abstractNum w:abstractNumId="10">
     <w:nsid w:val="599C72D3"/>
     <w:multiLevelType w:val="hybridMultilevel"/>
     <w:tmpl w:val="97B8F00A"/>
@@ -4174,7 +4694,7 @@
       </w:rPr>
     </w:lvl>
   </w:abstractNum>
-  <w:abstractNum w:abstractNumId="10">
+  <w:abstractNum w:abstractNumId="11">
     <w:nsid w:val="5D961355"/>
     <w:multiLevelType w:val="hybridMultilevel"/>
     <w:tmpl w:val="CFA6C018"/>
@@ -4286,7 +4806,94 @@
       </w:rPr>
     </w:lvl>
   </w:abstractNum>
-  <w:abstractNum w:abstractNumId="11">
+  <w:abstractNum w:abstractNumId="12">
+    <w:nsid w:val="5DE3284E"/>
+    <w:multiLevelType w:val="hybridMultilevel"/>
+    <w:tmpl w:val="CE785B6A"/>
+    <w:lvl w:ilvl="0" w:tplc="EFD42416">
+      <w:start w:val="1"/>
+      <w:numFmt w:val="decimal"/>
+      <w:pStyle w:val="Heading2"/>
+      <w:lvlText w:val="%1."/>
+      <w:lvlJc w:val="left"/>
+      <w:pPr>
+        <w:ind w:left="720" w:hanging="360"/>
+      </w:pPr>
+    </w:lvl>
+    <w:lvl w:ilvl="1" w:tplc="18090019" w:tentative="1">
+      <w:start w:val="1"/>
+      <w:numFmt w:val="lowerLetter"/>
+      <w:lvlText w:val="%2."/>
+      <w:lvlJc w:val="left"/>
+      <w:pPr>
+        <w:ind w:left="1440" w:hanging="360"/>
+      </w:pPr>
+    </w:lvl>
+    <w:lvl w:ilvl="2" w:tplc="1809001B" w:tentative="1">
+      <w:start w:val="1"/>
+      <w:numFmt w:val="lowerRoman"/>
+      <w:lvlText w:val="%3."/>
+      <w:lvlJc w:val="right"/>
+      <w:pPr>
+        <w:ind w:left="2160" w:hanging="180"/>
+      </w:pPr>
+    </w:lvl>
+    <w:lvl w:ilvl="3" w:tplc="1809000F" w:tentative="1">
+      <w:start w:val="1"/>
+      <w:numFmt w:val="decimal"/>
+      <w:lvlText w:val="%4."/>
+      <w:lvlJc w:val="left"/>
+      <w:pPr>
+        <w:ind w:left="2880" w:hanging="360"/>
+      </w:pPr>
+    </w:lvl>
+    <w:lvl w:ilvl="4" w:tplc="18090019" w:tentative="1">
+      <w:start w:val="1"/>
+      <w:numFmt w:val="lowerLetter"/>
+      <w:lvlText w:val="%5."/>
+      <w:lvlJc w:val="left"/>
+      <w:pPr>
+        <w:ind w:left="3600" w:hanging="360"/>
+      </w:pPr>
+    </w:lvl>
+    <w:lvl w:ilvl="5" w:tplc="1809001B" w:tentative="1">
+      <w:start w:val="1"/>
+      <w:numFmt w:val="lowerRoman"/>
+      <w:lvlText w:val="%6."/>
+      <w:lvlJc w:val="right"/>
+      <w:pPr>
+        <w:ind w:left="4320" w:hanging="180"/>
+      </w:pPr>
+    </w:lvl>
+    <w:lvl w:ilvl="6" w:tplc="1809000F" w:tentative="1">
+      <w:start w:val="1"/>
+      <w:numFmt w:val="decimal"/>
+      <w:lvlText w:val="%7."/>
+      <w:lvlJc w:val="left"/>
+      <w:pPr>
+        <w:ind w:left="5040" w:hanging="360"/>
+      </w:pPr>
+    </w:lvl>
+    <w:lvl w:ilvl="7" w:tplc="18090019" w:tentative="1">
+      <w:start w:val="1"/>
+      <w:numFmt w:val="lowerLetter"/>
+      <w:lvlText w:val="%8."/>
+      <w:lvlJc w:val="left"/>
+      <w:pPr>
+        <w:ind w:left="5760" w:hanging="360"/>
+      </w:pPr>
+    </w:lvl>
+    <w:lvl w:ilvl="8" w:tplc="1809001B" w:tentative="1">
+      <w:start w:val="1"/>
+      <w:numFmt w:val="lowerRoman"/>
+      <w:lvlText w:val="%9."/>
+      <w:lvlJc w:val="right"/>
+      <w:pPr>
+        <w:ind w:left="6480" w:hanging="180"/>
+      </w:pPr>
+    </w:lvl>
+  </w:abstractNum>
+  <w:abstractNum w:abstractNumId="13">
     <w:nsid w:val="6B6B3D3B"/>
     <w:multiLevelType w:val="hybridMultilevel"/>
     <w:tmpl w:val="38D6E7F4"/>
@@ -4399,40 +5006,52 @@
     </w:lvl>
   </w:abstractNum>
   <w:num w:numId="1">
-    <w:abstractNumId w:val="8"/>
+    <w:abstractNumId w:val="9"/>
   </w:num>
   <w:num w:numId="2">
-    <w:abstractNumId w:val="9"/>
+    <w:abstractNumId w:val="10"/>
   </w:num>
   <w:num w:numId="3">
-    <w:abstractNumId w:val="11"/>
+    <w:abstractNumId w:val="13"/>
   </w:num>
   <w:num w:numId="4">
+    <w:abstractNumId w:val="4"/>
+  </w:num>
+  <w:num w:numId="5">
     <w:abstractNumId w:val="3"/>
   </w:num>
-  <w:num w:numId="5">
+  <w:num w:numId="6">
+    <w:abstractNumId w:val="7"/>
+  </w:num>
+  <w:num w:numId="7">
     <w:abstractNumId w:val="2"/>
   </w:num>
-  <w:num w:numId="6">
-    <w:abstractNumId w:val="6"/>
-  </w:num>
-  <w:num w:numId="7">
-    <w:abstractNumId w:val="1"/>
-  </w:num>
   <w:num w:numId="8">
-    <w:abstractNumId w:val="4"/>
+    <w:abstractNumId w:val="5"/>
   </w:num>
   <w:num w:numId="9">
     <w:abstractNumId w:val="0"/>
   </w:num>
   <w:num w:numId="10">
-    <w:abstractNumId w:val="5"/>
+    <w:abstractNumId w:val="6"/>
   </w:num>
   <w:num w:numId="11">
-    <w:abstractNumId w:val="7"/>
+    <w:abstractNumId w:val="8"/>
   </w:num>
   <w:num w:numId="12">
-    <w:abstractNumId w:val="10"/>
+    <w:abstractNumId w:val="11"/>
+  </w:num>
+  <w:num w:numId="13">
+    <w:abstractNumId w:val="1"/>
+  </w:num>
+  <w:num w:numId="14">
+    <w:abstractNumId w:val="12"/>
+  </w:num>
+  <w:num w:numId="15">
+    <w:abstractNumId w:val="12"/>
+    <w:lvlOverride w:ilvl="0">
+      <w:startOverride w:val="1"/>
+    </w:lvlOverride>
   </w:num>
 </w:numbering>
 </file>
@@ -4630,16 +5249,18 @@
     <w:uiPriority w:val="9"/>
     <w:unhideWhenUsed/>
     <w:qFormat/>
-    <w:rsid w:val="00B12D36"/>
+    <w:rsid w:val="009821C1"/>
     <w:pPr>
       <w:keepNext/>
       <w:keepLines/>
+      <w:numPr>
+        <w:numId w:val="13"/>
+      </w:numPr>
       <w:spacing w:before="200" w:after="0"/>
       <w:outlineLvl w:val="1"/>
     </w:pPr>
     <w:rPr>
       <w:rFonts w:asciiTheme="majorHAnsi" w:eastAsiaTheme="majorEastAsia" w:hAnsiTheme="majorHAnsi" w:cstheme="majorBidi"/>
-      <w:b/>
       <w:bCs/>
       <w:color w:val="4F81BD" w:themeColor="accent1"/>
       <w:sz w:val="26"/>
@@ -4885,10 +5506,9 @@
     <w:basedOn w:val="DefaultParagraphFont"/>
     <w:link w:val="Heading2"/>
     <w:uiPriority w:val="9"/>
-    <w:rsid w:val="00B12D36"/>
+    <w:rsid w:val="009821C1"/>
     <w:rPr>
       <w:rFonts w:asciiTheme="majorHAnsi" w:eastAsiaTheme="majorEastAsia" w:hAnsiTheme="majorHAnsi" w:cstheme="majorBidi"/>
-      <w:b/>
       <w:bCs/>
       <w:color w:val="4F81BD" w:themeColor="accent1"/>
       <w:sz w:val="26"/>
@@ -5185,16 +5805,18 @@
     <w:uiPriority w:val="9"/>
     <w:unhideWhenUsed/>
     <w:qFormat/>
-    <w:rsid w:val="00B12D36"/>
+    <w:rsid w:val="009821C1"/>
     <w:pPr>
       <w:keepNext/>
       <w:keepLines/>
+      <w:numPr>
+        <w:numId w:val="13"/>
+      </w:numPr>
       <w:spacing w:before="200" w:after="0"/>
       <w:outlineLvl w:val="1"/>
     </w:pPr>
     <w:rPr>
       <w:rFonts w:asciiTheme="majorHAnsi" w:eastAsiaTheme="majorEastAsia" w:hAnsiTheme="majorHAnsi" w:cstheme="majorBidi"/>
-      <w:b/>
       <w:bCs/>
       <w:color w:val="4F81BD" w:themeColor="accent1"/>
       <w:sz w:val="26"/>
@@ -5440,10 +6062,9 @@
     <w:basedOn w:val="DefaultParagraphFont"/>
     <w:link w:val="Heading2"/>
     <w:uiPriority w:val="9"/>
-    <w:rsid w:val="00B12D36"/>
+    <w:rsid w:val="009821C1"/>
     <w:rPr>
       <w:rFonts w:asciiTheme="majorHAnsi" w:eastAsiaTheme="majorEastAsia" w:hAnsiTheme="majorHAnsi" w:cstheme="majorBidi"/>
-      <w:b/>
       <w:bCs/>
       <w:color w:val="4F81BD" w:themeColor="accent1"/>
       <w:sz w:val="26"/>
@@ -5837,7 +6458,7 @@
 </file>
 
 <file path=customXml/itemProps1.xml><?xml version="1.0" encoding="utf-8"?>
-<ds:datastoreItem xmlns:ds="http://schemas.openxmlformats.org/officeDocument/2006/customXml" ds:itemID="{2260F436-CDDC-4785-B8DF-20AF12603CC3}">
+<ds:datastoreItem xmlns:ds="http://schemas.openxmlformats.org/officeDocument/2006/customXml" ds:itemID="{A5B48067-4595-4DDC-877C-29C5DF312316}">
   <ds:schemaRefs>
     <ds:schemaRef ds:uri="http://schemas.openxmlformats.org/officeDocument/2006/bibliography"/>
   </ds:schemaRefs>

</xml_diff>